<commit_message>
docs: update project submission documents
- Update README for jury presentation
- Add declaration to project docx
- Add declaration to project pdf
</commit_message>
<xml_diff>
--- a/doc/dossier-projet.docx
+++ b/doc/dossier-projet.docx
@@ -408,7 +408,7 @@
     </w:p>
     <w:sdt>
       <w:sdtPr>
-        <w:id w:val="713826230"/>
+        <w:id w:val="1270790970"/>
         <w:docPartObj>
           <w:docPartGallery w:val="Table of Contents"/>
           <w:docPartUnique w:val="1"/>
@@ -4526,7 +4526,7 @@
           <wp:inline distB="114300" distT="114300" distL="114300" distR="114300">
             <wp:extent cx="5943600" cy="8102600"/>
             <wp:effectExtent b="0" l="0" r="0" t="0"/>
-            <wp:docPr id="6" name="image6.png"/>
+            <wp:docPr id="7" name="image6.png"/>
             <a:graphic>
               <a:graphicData uri="http://schemas.openxmlformats.org/drawingml/2006/picture">
                 <pic:pic>
@@ -4579,12 +4579,12 @@
           <wp:inline distB="114300" distT="114300" distL="114300" distR="114300">
             <wp:extent cx="5943600" cy="8753475"/>
             <wp:effectExtent b="0" l="0" r="0" t="0"/>
-            <wp:docPr id="4" name="image3.png"/>
+            <wp:docPr id="5" name="image2.png"/>
             <a:graphic>
               <a:graphicData uri="http://schemas.openxmlformats.org/drawingml/2006/picture">
                 <pic:pic>
                   <pic:nvPicPr>
-                    <pic:cNvPr id="0" name="image3.png"/>
+                    <pic:cNvPr id="0" name="image2.png"/>
                     <pic:cNvPicPr preferRelativeResize="0"/>
                   </pic:nvPicPr>
                   <pic:blipFill>
@@ -4635,12 +4635,12 @@
           <wp:inline distB="114300" distT="114300" distL="114300" distR="114300">
             <wp:extent cx="5943600" cy="8782050"/>
             <wp:effectExtent b="0" l="0" r="0" t="0"/>
-            <wp:docPr id="1" name="image4.png"/>
+            <wp:docPr id="1" name="image3.png"/>
             <a:graphic>
               <a:graphicData uri="http://schemas.openxmlformats.org/drawingml/2006/picture">
                 <pic:pic>
                   <pic:nvPicPr>
-                    <pic:cNvPr id="0" name="image4.png"/>
+                    <pic:cNvPr id="0" name="image3.png"/>
                     <pic:cNvPicPr preferRelativeResize="0"/>
                   </pic:nvPicPr>
                   <pic:blipFill>
@@ -4691,12 +4691,12 @@
           <wp:inline distB="114300" distT="114300" distL="114300" distR="114300">
             <wp:extent cx="5943600" cy="9067800"/>
             <wp:effectExtent b="0" l="0" r="0" t="0"/>
-            <wp:docPr id="5" name="image5.png"/>
+            <wp:docPr id="6" name="image7.png"/>
             <a:graphic>
               <a:graphicData uri="http://schemas.openxmlformats.org/drawingml/2006/picture">
                 <pic:pic>
                   <pic:nvPicPr>
-                    <pic:cNvPr id="0" name="image5.png"/>
+                    <pic:cNvPr id="0" name="image7.png"/>
                     <pic:cNvPicPr preferRelativeResize="0"/>
                   </pic:nvPicPr>
                   <pic:blipFill>
@@ -4747,12 +4747,12 @@
           <wp:inline distB="114300" distT="114300" distL="114300" distR="114300">
             <wp:extent cx="5943600" cy="8128000"/>
             <wp:effectExtent b="0" l="0" r="0" t="0"/>
-            <wp:docPr id="3" name="image2.png"/>
+            <wp:docPr id="3" name="image4.png"/>
             <a:graphic>
               <a:graphicData uri="http://schemas.openxmlformats.org/drawingml/2006/picture">
                 <pic:pic>
                   <pic:nvPicPr>
-                    <pic:cNvPr id="0" name="image2.png"/>
+                    <pic:cNvPr id="0" name="image4.png"/>
                     <pic:cNvPicPr preferRelativeResize="0"/>
                   </pic:nvPicPr>
                   <pic:blipFill>
@@ -9005,8 +9005,617 @@
         </w:rPr>
       </w:r>
     </w:p>
+    <w:p>
+      <w:pPr>
+        <w:rPr>
+          <w:rFonts w:ascii="Calibri" w:cs="Calibri" w:eastAsia="Calibri" w:hAnsi="Calibri"/>
+          <w:sz w:val="24"/>
+          <w:szCs w:val="24"/>
+        </w:rPr>
+      </w:pPr>
+      <w:r>
+        <w:rPr>
+          <w:rtl w:val="0"/>
+        </w:rPr>
+      </w:r>
+    </w:p>
+    <w:p>
+      <w:pPr>
+        <w:rPr>
+          <w:rFonts w:ascii="Calibri" w:cs="Calibri" w:eastAsia="Calibri" w:hAnsi="Calibri"/>
+          <w:sz w:val="24"/>
+          <w:szCs w:val="24"/>
+        </w:rPr>
+      </w:pPr>
+      <w:r>
+        <w:rPr>
+          <w:rtl w:val="0"/>
+        </w:rPr>
+      </w:r>
+    </w:p>
+    <w:p>
+      <w:pPr>
+        <w:rPr>
+          <w:rFonts w:ascii="Calibri" w:cs="Calibri" w:eastAsia="Calibri" w:hAnsi="Calibri"/>
+          <w:sz w:val="24"/>
+          <w:szCs w:val="24"/>
+        </w:rPr>
+      </w:pPr>
+      <w:r>
+        <w:rPr>
+          <w:rtl w:val="0"/>
+        </w:rPr>
+      </w:r>
+    </w:p>
+    <w:p>
+      <w:pPr>
+        <w:rPr>
+          <w:rFonts w:ascii="Calibri" w:cs="Calibri" w:eastAsia="Calibri" w:hAnsi="Calibri"/>
+          <w:sz w:val="24"/>
+          <w:szCs w:val="24"/>
+        </w:rPr>
+      </w:pPr>
+      <w:r>
+        <w:rPr>
+          <w:rtl w:val="0"/>
+        </w:rPr>
+      </w:r>
+    </w:p>
+    <w:p>
+      <w:pPr>
+        <w:widowControl w:val="0"/>
+        <w:spacing w:line="276" w:lineRule="auto"/>
+        <w:jc w:val="center"/>
+        <w:rPr>
+          <w:rFonts w:ascii="Calibri" w:cs="Calibri" w:eastAsia="Calibri" w:hAnsi="Calibri"/>
+          <w:b w:val="1"/>
+          <w:bCs w:val="1"/>
+          <w:color w:val="404040"/>
+          <w:sz w:val="28"/>
+          <w:szCs w:val="28"/>
+        </w:rPr>
+      </w:pPr>
+      <w:r>
+        <w:rPr>
+          <w:rtl w:val="0"/>
+        </w:rPr>
+      </w:r>
+    </w:p>
+    <w:tbl>
+      <w:tblPr>
+        <w:tblStyle w:val="Table2"/>
+        <w:tblW w:w="9782.0" w:type="dxa"/>
+        <w:jc w:val="left"/>
+        <w:tblInd w:w="-108.0" w:type="dxa"/>
+        <w:tblLayout w:type="fixed"/>
+        <w:tblLook w:val="0000"/>
+      </w:tblPr>
+      <w:tblGrid>
+        <w:gridCol w:w="9782"/>
+        <w:tblGridChange w:id="0">
+          <w:tblGrid>
+            <w:gridCol w:w="9782"/>
+          </w:tblGrid>
+        </w:tblGridChange>
+      </w:tblGrid>
+      <w:tr>
+        <w:trPr>
+          <w:cantSplit w:val="0"/>
+          <w:trHeight w:val="293.28124999999994" w:hRule="atLeast"/>
+          <w:tblHeader w:val="0"/>
+        </w:trPr>
+        <w:tc>
+          <w:tcPr>
+            <w:tcBorders>
+              <w:top w:color="000000" w:space="0" w:sz="0" w:val="nil"/>
+              <w:left w:color="000000" w:space="0" w:sz="0" w:val="nil"/>
+              <w:bottom w:color="000000" w:space="0" w:sz="0" w:val="nil"/>
+              <w:right w:color="000000" w:space="0" w:sz="0" w:val="nil"/>
+            </w:tcBorders>
+            <w:shd w:fill="d60093" w:val="clear"/>
+            <w:tcMar>
+              <w:left w:w="108.0" w:type="dxa"/>
+              <w:right w:w="108.0" w:type="dxa"/>
+            </w:tcMar>
+            <w:vAlign w:val="top"/>
+          </w:tcPr>
+          <w:p>
+            <w:pPr>
+              <w:widowControl w:val="0"/>
+              <w:jc w:val="center"/>
+              <w:rPr>
+                <w:rFonts w:ascii="Calibri" w:cs="Calibri" w:eastAsia="Calibri" w:hAnsi="Calibri"/>
+              </w:rPr>
+            </w:pPr>
+            <w:r>
+              <w:rPr>
+                <w:rFonts w:ascii="Calibri" w:cs="Calibri" w:eastAsia="Calibri" w:hAnsi="Calibri"/>
+                <w:b w:val="1"/>
+                <w:bCs w:val="1"/>
+                <w:color w:val="ffffff"/>
+                <w:sz w:val="40"/>
+                <w:szCs w:val="40"/>
+                <w:rtl w:val="0"/>
+              </w:rPr>
+              <w:t xml:space="preserve">Déclaration sur l’honneur</w:t>
+            </w:r>
+            <w:r>
+              <w:rPr>
+                <w:rtl w:val="0"/>
+              </w:rPr>
+            </w:r>
+          </w:p>
+        </w:tc>
+      </w:tr>
+      <w:tr>
+        <w:trPr>
+          <w:cantSplit w:val="0"/>
+          <w:trHeight w:val="20" w:hRule="atLeast"/>
+          <w:tblHeader w:val="0"/>
+        </w:trPr>
+        <w:tc>
+          <w:tcPr>
+            <w:tcBorders>
+              <w:top w:color="000000" w:space="0" w:sz="0" w:val="nil"/>
+              <w:left w:color="000000" w:space="0" w:sz="0" w:val="nil"/>
+              <w:bottom w:color="d60093" w:space="0" w:sz="18" w:val="single"/>
+              <w:right w:color="000000" w:space="0" w:sz="0" w:val="nil"/>
+            </w:tcBorders>
+            <w:shd w:fill="ffffff" w:val="clear"/>
+            <w:tcMar>
+              <w:left w:w="108.0" w:type="dxa"/>
+              <w:right w:w="108.0" w:type="dxa"/>
+            </w:tcMar>
+            <w:vAlign w:val="top"/>
+          </w:tcPr>
+          <w:p>
+            <w:pPr>
+              <w:widowControl w:val="0"/>
+              <w:jc w:val="center"/>
+              <w:rPr>
+                <w:rFonts w:ascii="Calibri" w:cs="Calibri" w:eastAsia="Calibri" w:hAnsi="Calibri"/>
+                <w:sz w:val="22"/>
+                <w:szCs w:val="22"/>
+              </w:rPr>
+            </w:pPr>
+            <w:r>
+              <w:rPr>
+                <w:rtl w:val="0"/>
+              </w:rPr>
+            </w:r>
+          </w:p>
+        </w:tc>
+      </w:tr>
+      <w:tr>
+        <w:trPr>
+          <w:cantSplit w:val="0"/>
+          <w:trHeight w:val="567" w:hRule="atLeast"/>
+          <w:tblHeader w:val="0"/>
+        </w:trPr>
+        <w:tc>
+          <w:tcPr>
+            <w:tcBorders>
+              <w:top w:color="d60093" w:space="0" w:sz="18" w:val="single"/>
+              <w:left w:color="000000" w:space="0" w:sz="0" w:val="nil"/>
+              <w:bottom w:color="000000" w:space="0" w:sz="0" w:val="nil"/>
+              <w:right w:color="000000" w:space="0" w:sz="0" w:val="nil"/>
+            </w:tcBorders>
+            <w:shd w:fill="ffffff" w:val="clear"/>
+            <w:tcMar>
+              <w:left w:w="108.0" w:type="dxa"/>
+              <w:right w:w="108.0" w:type="dxa"/>
+            </w:tcMar>
+            <w:vAlign w:val="top"/>
+          </w:tcPr>
+          <w:p>
+            <w:pPr>
+              <w:widowControl w:val="0"/>
+              <w:rPr>
+                <w:rFonts w:ascii="Calibri" w:cs="Calibri" w:eastAsia="Calibri" w:hAnsi="Calibri"/>
+                <w:sz w:val="22"/>
+                <w:szCs w:val="22"/>
+              </w:rPr>
+            </w:pPr>
+            <w:r>
+              <w:rPr>
+                <w:rtl w:val="0"/>
+              </w:rPr>
+            </w:r>
+          </w:p>
+        </w:tc>
+      </w:tr>
+    </w:tbl>
+    <w:p>
+      <w:pPr>
+        <w:widowControl w:val="0"/>
+        <w:spacing w:line="276" w:lineRule="auto"/>
+        <w:jc w:val="center"/>
+        <w:rPr>
+          <w:rFonts w:ascii="Calibri" w:cs="Calibri" w:eastAsia="Calibri" w:hAnsi="Calibri"/>
+          <w:b w:val="1"/>
+          <w:bCs w:val="1"/>
+          <w:color w:val="404040"/>
+          <w:sz w:val="28"/>
+          <w:szCs w:val="28"/>
+        </w:rPr>
+      </w:pPr>
+      <w:r>
+        <w:rPr>
+          <w:rtl w:val="0"/>
+        </w:rPr>
+      </w:r>
+    </w:p>
+    <w:p>
+      <w:pPr>
+        <w:widowControl w:val="0"/>
+        <w:spacing w:line="276" w:lineRule="auto"/>
+        <w:rPr>
+          <w:rFonts w:ascii="Calibri" w:cs="Calibri" w:eastAsia="Calibri" w:hAnsi="Calibri"/>
+          <w:color w:val="404040"/>
+          <w:sz w:val="24"/>
+          <w:szCs w:val="24"/>
+        </w:rPr>
+      </w:pPr>
+      <w:r>
+        <w:rPr>
+          <w:rtl w:val="0"/>
+        </w:rPr>
+      </w:r>
+    </w:p>
+    <w:p>
+      <w:pPr>
+        <w:widowControl w:val="0"/>
+        <w:spacing w:line="276" w:lineRule="auto"/>
+        <w:rPr>
+          <w:rFonts w:ascii="Calibri" w:cs="Calibri" w:eastAsia="Calibri" w:hAnsi="Calibri"/>
+          <w:color w:val="404040"/>
+          <w:sz w:val="24"/>
+          <w:szCs w:val="24"/>
+        </w:rPr>
+      </w:pPr>
+      <w:r>
+        <w:rPr>
+          <w:rtl w:val="0"/>
+        </w:rPr>
+      </w:r>
+    </w:p>
+    <w:p>
+      <w:pPr>
+        <w:widowControl w:val="0"/>
+        <w:spacing w:line="276" w:lineRule="auto"/>
+        <w:rPr>
+          <w:rFonts w:ascii="Calibri" w:cs="Calibri" w:eastAsia="Calibri" w:hAnsi="Calibri"/>
+          <w:color w:val="404040"/>
+          <w:sz w:val="24"/>
+          <w:szCs w:val="24"/>
+        </w:rPr>
+      </w:pPr>
+      <w:r>
+        <w:rPr>
+          <w:rtl w:val="0"/>
+        </w:rPr>
+      </w:r>
+    </w:p>
+    <w:p>
+      <w:pPr>
+        <w:widowControl w:val="0"/>
+        <w:tabs>
+          <w:tab w:val="left" w:leader="none" w:pos="709"/>
+          <w:tab w:val="right" w:leader="none" w:pos="8931"/>
+        </w:tabs>
+        <w:spacing w:line="480" w:lineRule="auto"/>
+        <w:rPr>
+          <w:rFonts w:ascii="Calibri" w:cs="Calibri" w:eastAsia="Calibri" w:hAnsi="Calibri"/>
+          <w:color w:val="404040"/>
+          <w:sz w:val="24"/>
+          <w:szCs w:val="24"/>
+        </w:rPr>
+      </w:pPr>
+      <w:r>
+        <w:rPr>
+          <w:rFonts w:ascii="Calibri" w:cs="Calibri" w:eastAsia="Calibri" w:hAnsi="Calibri"/>
+          <w:color w:val="404040"/>
+          <w:sz w:val="24"/>
+          <w:szCs w:val="24"/>
+          <w:rtl w:val="0"/>
+        </w:rPr>
+        <w:t xml:space="preserve">Je soussigné(e) Thomas PENA–BERMOND</w:t>
+      </w:r>
+      <w:r>
+        <w:rPr>
+          <w:rFonts w:ascii="Calibri" w:cs="Calibri" w:eastAsia="Calibri" w:hAnsi="Calibri"/>
+          <w:color w:val="bfbfbf"/>
+          <w:sz w:val="24"/>
+          <w:szCs w:val="24"/>
+          <w:rtl w:val="0"/>
+        </w:rPr>
+        <w:tab/>
+      </w:r>
+      <w:r>
+        <w:rPr>
+          <w:rFonts w:ascii="Calibri" w:cs="Calibri" w:eastAsia="Calibri" w:hAnsi="Calibri"/>
+          <w:color w:val="404040"/>
+          <w:sz w:val="24"/>
+          <w:szCs w:val="24"/>
+          <w:rtl w:val="0"/>
+        </w:rPr>
+        <w:t xml:space="preserve">,</w:t>
+      </w:r>
+    </w:p>
+    <w:p>
+      <w:pPr>
+        <w:widowControl w:val="0"/>
+        <w:spacing w:line="480" w:lineRule="auto"/>
+        <w:rPr>
+          <w:rFonts w:ascii="Calibri" w:cs="Calibri" w:eastAsia="Calibri" w:hAnsi="Calibri"/>
+          <w:color w:val="404040"/>
+          <w:sz w:val="24"/>
+          <w:szCs w:val="24"/>
+        </w:rPr>
+      </w:pPr>
+      <w:r>
+        <w:rPr>
+          <w:rFonts w:ascii="Calibri" w:cs="Calibri" w:eastAsia="Calibri" w:hAnsi="Calibri"/>
+          <w:color w:val="404040"/>
+          <w:sz w:val="24"/>
+          <w:szCs w:val="24"/>
+          <w:rtl w:val="0"/>
+        </w:rPr>
+        <w:t xml:space="preserve">déclare sur l’honneur que les renseignements fournis dans ce dossier sont exacts et que je suis l’auteur(e) des réalisations jointes.</w:t>
+      </w:r>
+    </w:p>
+    <w:p>
+      <w:pPr>
+        <w:widowControl w:val="0"/>
+        <w:spacing w:after="200" w:line="360" w:lineRule="auto"/>
+        <w:rPr>
+          <w:rFonts w:ascii="Calibri" w:cs="Calibri" w:eastAsia="Calibri" w:hAnsi="Calibri"/>
+          <w:color w:val="404040"/>
+          <w:sz w:val="24"/>
+          <w:szCs w:val="24"/>
+        </w:rPr>
+      </w:pPr>
+      <w:r>
+        <w:rPr>
+          <w:rtl w:val="0"/>
+        </w:rPr>
+      </w:r>
+    </w:p>
+    <w:p>
+      <w:pPr>
+        <w:widowControl w:val="0"/>
+        <w:spacing w:after="200" w:line="360" w:lineRule="auto"/>
+        <w:rPr>
+          <w:rFonts w:ascii="Calibri" w:cs="Calibri" w:eastAsia="Calibri" w:hAnsi="Calibri"/>
+          <w:color w:val="404040"/>
+          <w:sz w:val="24"/>
+          <w:szCs w:val="24"/>
+        </w:rPr>
+      </w:pPr>
+      <w:r>
+        <w:rPr>
+          <w:rtl w:val="0"/>
+        </w:rPr>
+      </w:r>
+    </w:p>
+    <w:p>
+      <w:pPr>
+        <w:widowControl w:val="0"/>
+        <w:tabs>
+          <w:tab w:val="left" w:leader="none" w:pos="709"/>
+          <w:tab w:val="right" w:leader="none" w:pos="5529"/>
+          <w:tab w:val="right" w:leader="none" w:pos="9072"/>
+        </w:tabs>
+        <w:spacing w:after="200" w:line="360" w:lineRule="auto"/>
+        <w:rPr>
+          <w:rFonts w:ascii="Calibri" w:cs="Calibri" w:eastAsia="Calibri" w:hAnsi="Calibri"/>
+          <w:color w:val="bfbfbf"/>
+          <w:sz w:val="24"/>
+          <w:szCs w:val="24"/>
+        </w:rPr>
+      </w:pPr>
+      <w:r>
+        <w:rPr>
+          <w:rFonts w:ascii="Calibri" w:cs="Calibri" w:eastAsia="Calibri" w:hAnsi="Calibri"/>
+          <w:color w:val="404040"/>
+          <w:sz w:val="24"/>
+          <w:szCs w:val="24"/>
+          <w:rtl w:val="0"/>
+        </w:rPr>
+        <w:t xml:space="preserve">Fait à </w:t>
+        <w:tab/>
+        <w:t xml:space="preserve">Pertuis</w:t>
+      </w:r>
+      <w:r>
+        <w:rPr>
+          <w:rFonts w:ascii="Calibri" w:cs="Calibri" w:eastAsia="Calibri" w:hAnsi="Calibri"/>
+          <w:color w:val="bfbfbf"/>
+          <w:sz w:val="24"/>
+          <w:szCs w:val="24"/>
+          <w:rtl w:val="0"/>
+        </w:rPr>
+        <w:tab/>
+        <w:t xml:space="preserve"> </w:t>
+      </w:r>
+      <w:r>
+        <w:rPr>
+          <w:rFonts w:ascii="Calibri" w:cs="Calibri" w:eastAsia="Calibri" w:hAnsi="Calibri"/>
+          <w:color w:val="404040"/>
+          <w:sz w:val="24"/>
+          <w:szCs w:val="24"/>
+          <w:rtl w:val="0"/>
+        </w:rPr>
+        <w:t xml:space="preserve">le</w:t>
+      </w:r>
+      <w:r>
+        <w:rPr>
+          <w:rFonts w:ascii="Calibri" w:cs="Calibri" w:eastAsia="Calibri" w:hAnsi="Calibri"/>
+          <w:color w:val="bfbfbf"/>
+          <w:sz w:val="24"/>
+          <w:szCs w:val="24"/>
+          <w:rtl w:val="0"/>
+        </w:rPr>
+        <w:t xml:space="preserve">  </w:t>
+      </w:r>
+      <w:r>
+        <w:rPr>
+          <w:rFonts w:ascii="Calibri" w:cs="Calibri" w:eastAsia="Calibri" w:hAnsi="Calibri"/>
+          <w:sz w:val="24"/>
+          <w:szCs w:val="24"/>
+          <w:rtl w:val="0"/>
+        </w:rPr>
+        <w:t xml:space="preserve">12/01/2026</w:t>
+      </w:r>
+      <w:r>
+        <w:rPr>
+          <w:rFonts w:ascii="Calibri" w:cs="Calibri" w:eastAsia="Calibri" w:hAnsi="Calibri"/>
+          <w:color w:val="bfbfbf"/>
+          <w:sz w:val="24"/>
+          <w:szCs w:val="24"/>
+          <w:rtl w:val="0"/>
+        </w:rPr>
+        <w:tab/>
+      </w:r>
+    </w:p>
+    <w:p>
+      <w:pPr>
+        <w:widowControl w:val="0"/>
+        <w:tabs>
+          <w:tab w:val="left" w:leader="none" w:pos="709"/>
+          <w:tab w:val="right" w:leader="none" w:pos="4395"/>
+          <w:tab w:val="right" w:leader="none" w:pos="9072"/>
+        </w:tabs>
+        <w:spacing w:after="200" w:line="360" w:lineRule="auto"/>
+        <w:rPr>
+          <w:rFonts w:ascii="Calibri" w:cs="Calibri" w:eastAsia="Calibri" w:hAnsi="Calibri"/>
+          <w:color w:val="404040"/>
+          <w:sz w:val="24"/>
+          <w:szCs w:val="24"/>
+        </w:rPr>
+      </w:pPr>
+      <w:r>
+        <w:rPr>
+          <w:rFonts w:ascii="Calibri" w:cs="Calibri" w:eastAsia="Calibri" w:hAnsi="Calibri"/>
+          <w:color w:val="404040"/>
+          <w:sz w:val="24"/>
+          <w:szCs w:val="24"/>
+          <w:rtl w:val="0"/>
+        </w:rPr>
+        <w:t xml:space="preserve">pour faire valoir ce que de droit.</w:t>
+      </w:r>
+    </w:p>
+    <w:p>
+      <w:pPr>
+        <w:widowControl w:val="0"/>
+        <w:spacing w:after="200" w:line="360" w:lineRule="auto"/>
+        <w:rPr>
+          <w:rFonts w:ascii="Calibri" w:cs="Calibri" w:eastAsia="Calibri" w:hAnsi="Calibri"/>
+          <w:color w:val="404040"/>
+          <w:sz w:val="24"/>
+          <w:szCs w:val="24"/>
+        </w:rPr>
+      </w:pPr>
+      <w:r>
+        <w:rPr>
+          <w:rtl w:val="0"/>
+        </w:rPr>
+      </w:r>
+    </w:p>
+    <w:p>
+      <w:pPr>
+        <w:widowControl w:val="0"/>
+        <w:spacing w:after="200" w:line="360" w:lineRule="auto"/>
+        <w:rPr>
+          <w:rFonts w:ascii="Calibri" w:cs="Calibri" w:eastAsia="Calibri" w:hAnsi="Calibri"/>
+          <w:color w:val="404040"/>
+          <w:sz w:val="24"/>
+          <w:szCs w:val="24"/>
+        </w:rPr>
+      </w:pPr>
+      <w:r>
+        <w:rPr>
+          <w:rFonts w:ascii="Calibri" w:cs="Calibri" w:eastAsia="Calibri" w:hAnsi="Calibri"/>
+          <w:color w:val="404040"/>
+          <w:sz w:val="24"/>
+          <w:szCs w:val="24"/>
+          <w:rtl w:val="0"/>
+        </w:rPr>
+        <w:t xml:space="preserve">Signature : </w:t>
+      </w:r>
+    </w:p>
+    <w:p>
+      <w:pPr>
+        <w:widowControl w:val="0"/>
+        <w:spacing w:after="200" w:line="360" w:lineRule="auto"/>
+        <w:rPr>
+          <w:rFonts w:ascii="Calibri" w:cs="Calibri" w:eastAsia="Calibri" w:hAnsi="Calibri"/>
+          <w:color w:val="404040"/>
+          <w:sz w:val="24"/>
+          <w:szCs w:val="24"/>
+        </w:rPr>
+      </w:pPr>
+      <w:r>
+        <w:rPr>
+          <w:rFonts w:ascii="Calibri" w:cs="Calibri" w:eastAsia="Calibri" w:hAnsi="Calibri"/>
+          <w:color w:val="404040"/>
+          <w:sz w:val="24"/>
+          <w:szCs w:val="24"/>
+        </w:rPr>
+        <w:drawing>
+          <wp:inline distB="114300" distT="114300" distL="114300" distR="114300">
+            <wp:extent cx="4824413" cy="638067"/>
+            <wp:effectExtent b="0" l="0" r="0" t="0"/>
+            <wp:docPr id="4" name="image5.png"/>
+            <a:graphic>
+              <a:graphicData uri="http://schemas.openxmlformats.org/drawingml/2006/picture">
+                <pic:pic>
+                  <pic:nvPicPr>
+                    <pic:cNvPr id="0" name="image5.png"/>
+                    <pic:cNvPicPr preferRelativeResize="0"/>
+                  </pic:nvPicPr>
+                  <pic:blipFill>
+                    <a:blip r:embed="rId13"/>
+                    <a:srcRect b="0" l="0" r="0" t="0"/>
+                    <a:stretch>
+                      <a:fillRect/>
+                    </a:stretch>
+                  </pic:blipFill>
+                  <pic:spPr>
+                    <a:xfrm>
+                      <a:off x="0" y="0"/>
+                      <a:ext cx="4824413" cy="638067"/>
+                    </a:xfrm>
+                    <a:prstGeom prst="rect"/>
+                    <a:ln/>
+                  </pic:spPr>
+                </pic:pic>
+              </a:graphicData>
+            </a:graphic>
+          </wp:inline>
+        </w:drawing>
+      </w:r>
+      <w:r>
+        <w:rPr>
+          <w:rtl w:val="0"/>
+        </w:rPr>
+      </w:r>
+    </w:p>
+    <w:p>
+      <w:pPr>
+        <w:rPr>
+          <w:rFonts w:ascii="Calibri" w:cs="Calibri" w:eastAsia="Calibri" w:hAnsi="Calibri"/>
+          <w:sz w:val="24"/>
+          <w:szCs w:val="24"/>
+        </w:rPr>
+      </w:pPr>
+      <w:r>
+        <w:rPr>
+          <w:rtl w:val="0"/>
+        </w:rPr>
+      </w:r>
+    </w:p>
     <w:sectPr>
-      <w:footerReference r:id="rId13" w:type="default"/>
+      <w:footerReference r:id="rId14" w:type="default"/>
       <w:pgSz w:h="15840" w:w="12240" w:orient="portrait"/>
       <w:pgMar w:bottom="1440" w:top="1440" w:left="1440" w:right="1440" w:header="720" w:footer="720"/>
       <w:pgNumType w:start="1"/>
@@ -10334,6 +10943,19 @@
     <w:tblPr>
       <w:tblStyleRowBandSize w:val="1"/>
       <w:tblStyleColBandSize w:val="1"/>
+    </w:tblPr>
+  </w:style>
+  <w:style w:type="table" w:styleId="Table2">
+    <w:basedOn w:val="TableNormal"/>
+    <w:tblPr>
+      <w:tblStyleRowBandSize w:val="1"/>
+      <w:tblStyleColBandSize w:val="1"/>
+      <w:tblCellMar>
+        <w:top w:w="0.0" w:type="dxa"/>
+        <w:left w:w="115.0" w:type="dxa"/>
+        <w:bottom w:w="0.0" w:type="dxa"/>
+        <w:right w:w="115.0" w:type="dxa"/>
+      </w:tblCellMar>
     </w:tblPr>
   </w:style>
 </w:styles>

</xml_diff>